<commit_message>
Update Documentation/Standards and Brainstorming.docx
</commit_message>
<xml_diff>
--- a/Documentation/Standards and Brainstorming.docx
+++ b/Documentation/Standards and Brainstorming.docx
@@ -121,87 +121,7 @@
           <w:szCs w:val="24"/>
           <w:lang w:val="en-US"/>
         </w:rPr>
-        <w:t>This project aims to stimulate the participation of students to the educational process and</w:t>
-      </w:r>
-      <w:r>
-        <w:rPr>
-          <w:rFonts w:ascii="Times New Roman" w:hAnsi="Times New Roman" w:cs="Times New Roman"/>
-          <w:color w:val="000000"/>
-          <w:sz w:val="24"/>
-          <w:szCs w:val="24"/>
-          <w:lang w:val="en-US"/>
-        </w:rPr>
-        <w:t xml:space="preserve"> </w:t>
-      </w:r>
-      <w:r>
-        <w:rPr>
-          <w:rFonts w:ascii="Times New Roman" w:hAnsi="Times New Roman" w:cs="Times New Roman"/>
-          <w:color w:val="000000"/>
-          <w:sz w:val="24"/>
-          <w:szCs w:val="24"/>
-          <w:lang w:val="en-US"/>
-        </w:rPr>
-        <w:t>to propose solutions for an increased awareness on their part. The approach of this project</w:t>
-      </w:r>
-      <w:r>
-        <w:rPr>
-          <w:rFonts w:ascii="Times New Roman" w:hAnsi="Times New Roman" w:cs="Times New Roman"/>
-          <w:color w:val="000000"/>
-          <w:sz w:val="24"/>
-          <w:szCs w:val="24"/>
-          <w:lang w:val="en-US"/>
-        </w:rPr>
-        <w:t xml:space="preserve"> </w:t>
-      </w:r>
-      <w:r>
-        <w:rPr>
-          <w:rFonts w:ascii="Times New Roman" w:hAnsi="Times New Roman" w:cs="Times New Roman"/>
-          <w:color w:val="000000"/>
-          <w:sz w:val="24"/>
-          <w:szCs w:val="24"/>
-          <w:lang w:val="en-US"/>
-        </w:rPr>
-        <w:t>is to include principles from the gamification theory in the recurring teaching activities and</w:t>
-      </w:r>
-      <w:r>
-        <w:rPr>
-          <w:rFonts w:ascii="Times New Roman" w:hAnsi="Times New Roman" w:cs="Times New Roman"/>
-          <w:color w:val="000000"/>
-          <w:sz w:val="24"/>
-          <w:szCs w:val="24"/>
-          <w:lang w:val="en-US"/>
-        </w:rPr>
-        <w:t xml:space="preserve"> </w:t>
-      </w:r>
-      <w:r>
-        <w:rPr>
-          <w:rFonts w:ascii="Times New Roman" w:hAnsi="Times New Roman" w:cs="Times New Roman"/>
-          <w:color w:val="000000"/>
-          <w:sz w:val="24"/>
-          <w:szCs w:val="24"/>
-          <w:lang w:val="en-US"/>
-        </w:rPr>
-        <w:t>to propose simple and efficient management instruments by the teaching staff and the</w:t>
-      </w:r>
-      <w:r>
-        <w:rPr>
-          <w:rFonts w:ascii="Times New Roman" w:hAnsi="Times New Roman" w:cs="Times New Roman"/>
-          <w:color w:val="000000"/>
-          <w:sz w:val="24"/>
-          <w:szCs w:val="24"/>
-          <w:lang w:val="en-US"/>
-        </w:rPr>
-        <w:t xml:space="preserve"> </w:t>
-      </w:r>
-      <w:r>
-        <w:rPr>
-          <w:rFonts w:ascii="Times New Roman" w:hAnsi="Times New Roman" w:cs="Times New Roman"/>
-          <w:color w:val="000000"/>
-          <w:sz w:val="24"/>
-          <w:szCs w:val="24"/>
-          <w:lang w:val="en-US"/>
-        </w:rPr>
-        <w:t>students as well.</w:t>
+        <w:t>This project aims to stimulate the participation of students to the educational process and to propose solutions for an increased awareness on their part. The approach of this project is to include principles from the gamification theory in the recurring teaching activities and to propose simple and efficient management instruments by the teaching staff and the students as well.</w:t>
       </w:r>
     </w:p>
     <w:p>
@@ -360,7 +280,23 @@
           <w:sz w:val="24"/>
           <w:szCs w:val="24"/>
         </w:rPr>
-        <w:t>Heading 1: font - Times New Roman, size 16;</w:t>
+        <w:t xml:space="preserve">Heading 1: font - </w:t>
+      </w:r>
+      <w:r>
+        <w:rPr>
+          <w:rFonts w:ascii="Times New Roman" w:hAnsi="Times New Roman" w:cs="Times New Roman"/>
+          <w:sz w:val="24"/>
+          <w:szCs w:val="24"/>
+        </w:rPr>
+        <w:t>Calibri</w:t>
+      </w:r>
+      <w:r>
+        <w:rPr>
+          <w:rFonts w:ascii="Times New Roman" w:hAnsi="Times New Roman" w:cs="Times New Roman"/>
+          <w:sz w:val="24"/>
+          <w:szCs w:val="24"/>
+        </w:rPr>
+        <w:t>, size 16;</w:t>
       </w:r>
     </w:p>
     <w:p>
@@ -382,7 +318,23 @@
           <w:sz w:val="24"/>
           <w:szCs w:val="24"/>
         </w:rPr>
-        <w:t>Heading 2: font - Times New Roman, size 14;</w:t>
+        <w:t xml:space="preserve">Heading 2: font - </w:t>
+      </w:r>
+      <w:r>
+        <w:rPr>
+          <w:rFonts w:ascii="Times New Roman" w:hAnsi="Times New Roman" w:cs="Times New Roman"/>
+          <w:sz w:val="24"/>
+          <w:szCs w:val="24"/>
+        </w:rPr>
+        <w:t>Calibri</w:t>
+      </w:r>
+      <w:r>
+        <w:rPr>
+          <w:rFonts w:ascii="Times New Roman" w:hAnsi="Times New Roman" w:cs="Times New Roman"/>
+          <w:sz w:val="24"/>
+          <w:szCs w:val="24"/>
+        </w:rPr>
+        <w:t>, size 14;</w:t>
       </w:r>
     </w:p>
     <w:p>
@@ -404,7 +356,25 @@
           <w:sz w:val="24"/>
           <w:szCs w:val="24"/>
         </w:rPr>
-        <w:t>Heading 3: font - Times New Roman, size 13.</w:t>
+        <w:t xml:space="preserve">Heading 3: font - </w:t>
+      </w:r>
+      <w:r>
+        <w:rPr>
+          <w:rFonts w:ascii="Times New Roman" w:hAnsi="Times New Roman" w:cs="Times New Roman"/>
+          <w:sz w:val="24"/>
+          <w:szCs w:val="24"/>
+        </w:rPr>
+        <w:t>Calibri</w:t>
+      </w:r>
+      <w:bookmarkStart w:id="0" w:name="_GoBack"/>
+      <w:bookmarkEnd w:id="0"/>
+      <w:r>
+        <w:rPr>
+          <w:rFonts w:ascii="Times New Roman" w:hAnsi="Times New Roman" w:cs="Times New Roman"/>
+          <w:sz w:val="24"/>
+          <w:szCs w:val="24"/>
+        </w:rPr>
+        <w:t>, size 13.</w:t>
       </w:r>
     </w:p>
     <w:p>
@@ -648,8 +618,6 @@
         </w:rPr>
         <w:t>g</w:t>
       </w:r>
-      <w:bookmarkStart w:id="0" w:name="_GoBack"/>
-      <w:bookmarkEnd w:id="0"/>
       <w:r>
         <w:rPr>
           <w:rFonts w:ascii="Times New Roman" w:hAnsi="Times New Roman" w:cs="Times New Roman"/>

</xml_diff>